<commit_message>
Fix the documentations to reflect the mainRot split.
</commit_message>
<xml_diff>
--- a/docs/2014 CSM Modifications.docx
+++ b/docs/2014 CSM Modifications.docx
@@ -814,8 +814,191 @@
         </w:rPr>
         <w:t>An MSI installation was created for Windows using WIX.</w:t>
       </w:r>
+    </w:p>
+    <w:p>
+      <w:pPr>
+        <w:pStyle w:val="ListParagraph"/>
+        <w:numPr>
+          <w:ilvl w:val="0"/>
+          <w:numId w:val="1"/>
+        </w:numPr>
+        <w:bidi w:val="0"/>
+        <w:rPr>
+          <w:sz w:val="24"/>
+          <w:szCs w:val="24"/>
+        </w:rPr>
+      </w:pPr>
+      <w:r>
+        <w:rPr>
+          <w:sz w:val="24"/>
+          <w:szCs w:val="24"/>
+        </w:rPr>
+        <w:t>Split mainRot.cpp into several modules (both .h and .</w:t>
+      </w:r>
+      <w:proofErr w:type="spellStart"/>
+      <w:r>
+        <w:rPr>
+          <w:sz w:val="24"/>
+          <w:szCs w:val="24"/>
+        </w:rPr>
+        <w:t>cpp</w:t>
+      </w:r>
+      <w:proofErr w:type="spellEnd"/>
+      <w:r>
+        <w:rPr>
+          <w:sz w:val="24"/>
+          <w:szCs w:val="24"/>
+        </w:rPr>
+        <w:t xml:space="preserve"> for each):</w:t>
+      </w:r>
+    </w:p>
+    <w:p>
+      <w:pPr>
+        <w:pStyle w:val="ListParagraph"/>
+        <w:numPr>
+          <w:ilvl w:val="1"/>
+          <w:numId w:val="1"/>
+        </w:numPr>
+        <w:bidi w:val="0"/>
+        <w:rPr>
+          <w:sz w:val="24"/>
+          <w:szCs w:val="24"/>
+        </w:rPr>
+      </w:pPr>
+      <w:r>
+        <w:rPr>
+          <w:sz w:val="24"/>
+          <w:szCs w:val="24"/>
+        </w:rPr>
+        <w:t>drand48 – the Windows implementation of the drand48 function</w:t>
+      </w:r>
+    </w:p>
+    <w:p>
+      <w:pPr>
+        <w:pStyle w:val="ListParagraph"/>
+        <w:numPr>
+          <w:ilvl w:val="1"/>
+          <w:numId w:val="1"/>
+        </w:numPr>
+        <w:bidi w:val="0"/>
+        <w:rPr>
+          <w:sz w:val="24"/>
+          <w:szCs w:val="24"/>
+        </w:rPr>
+      </w:pPr>
+      <w:r>
+        <w:rPr>
+          <w:sz w:val="24"/>
+          <w:szCs w:val="24"/>
+        </w:rPr>
+        <w:t>options – all the command line options and accompanying flags</w:t>
+      </w:r>
+    </w:p>
+    <w:p>
+      <w:pPr>
+        <w:pStyle w:val="ListParagraph"/>
+        <w:numPr>
+          <w:ilvl w:val="1"/>
+          <w:numId w:val="1"/>
+        </w:numPr>
+        <w:bidi w:val="0"/>
+        <w:rPr>
+          <w:sz w:val="24"/>
+          <w:szCs w:val="24"/>
+        </w:rPr>
+      </w:pPr>
+      <w:proofErr w:type="spellStart"/>
+      <w:r>
+        <w:rPr>
+          <w:sz w:val="24"/>
+          <w:szCs w:val="24"/>
+        </w:rPr>
+        <w:t>math_utils</w:t>
+      </w:r>
+      <w:proofErr w:type="spellEnd"/>
+      <w:r>
+        <w:rPr>
+          <w:sz w:val="24"/>
+          <w:szCs w:val="24"/>
+        </w:rPr>
+        <w:t xml:space="preserve"> – Some mathematical functions labeled as math </w:t>
+      </w:r>
+      <w:proofErr w:type="spellStart"/>
+      <w:r>
+        <w:rPr>
+          <w:sz w:val="24"/>
+          <w:szCs w:val="24"/>
+        </w:rPr>
+        <w:t>utils</w:t>
+      </w:r>
+      <w:proofErr w:type="spellEnd"/>
+      <w:r>
+        <w:rPr>
+          <w:sz w:val="24"/>
+          <w:szCs w:val="24"/>
+        </w:rPr>
+        <w:t xml:space="preserve"> in mainRot.cpp</w:t>
+      </w:r>
+    </w:p>
+    <w:p>
+      <w:pPr>
+        <w:pStyle w:val="ListParagraph"/>
+        <w:numPr>
+          <w:ilvl w:val="1"/>
+          <w:numId w:val="1"/>
+        </w:numPr>
+        <w:bidi w:val="0"/>
+        <w:rPr>
+          <w:sz w:val="24"/>
+          <w:szCs w:val="24"/>
+        </w:rPr>
+      </w:pPr>
+      <w:proofErr w:type="spellStart"/>
+      <w:r>
+        <w:rPr>
+          <w:sz w:val="24"/>
+          <w:szCs w:val="24"/>
+        </w:rPr>
+        <w:t>PrintOuts</w:t>
+      </w:r>
+      <w:proofErr w:type="spellEnd"/>
+      <w:r>
+        <w:rPr>
+          <w:sz w:val="24"/>
+          <w:szCs w:val="24"/>
+        </w:rPr>
+        <w:t xml:space="preserve"> – all the print* functions</w:t>
+      </w:r>
+    </w:p>
+    <w:p>
+      <w:pPr>
+        <w:pStyle w:val="ListParagraph"/>
+        <w:numPr>
+          <w:ilvl w:val="1"/>
+          <w:numId w:val="1"/>
+        </w:numPr>
+        <w:bidi w:val="0"/>
+        <w:rPr>
+          <w:sz w:val="24"/>
+          <w:szCs w:val="24"/>
+        </w:rPr>
+      </w:pPr>
+      <w:r>
+        <w:rPr>
+          <w:sz w:val="24"/>
+          <w:szCs w:val="24"/>
+        </w:rPr>
+        <w:t>calculations – the main calculation</w:t>
+      </w:r>
       <w:bookmarkStart w:id="0" w:name="_GoBack"/>
       <w:bookmarkEnd w:id="0"/>
+      <w:r>
+        <w:rPr>
+          <w:sz w:val="24"/>
+          <w:szCs w:val="24"/>
+        </w:rPr>
+        <w:t>s extracted from mainRot.cpp</w:t>
+      </w:r>
     </w:p>
     <w:p>
       <w:pPr>
@@ -856,7 +1039,7 @@
         <w:rFonts w:hint="default"/>
       </w:rPr>
     </w:lvl>
-    <w:lvl w:ilvl="1" w:tplc="04090019" w:tentative="1">
+    <w:lvl w:ilvl="1" w:tplc="04090019">
       <w:start w:val="1"/>
       <w:numFmt w:val="lowerLetter"/>
       <w:lvlText w:val="%2."/>

</xml_diff>